<commit_message>
Revisión de números y nueva asignaciones de jefes y esbirros
</commit_message>
<xml_diff>
--- a/Documentation/Game Design Block/Gameplay Logic/Lista Animaciones.docx
+++ b/Documentation/Game Design Block/Gameplay Logic/Lista Animaciones.docx
@@ -2,94 +2,2577 @@
 <file path=word/document.xml><?xml version="1.0" encoding="utf-8"?>
 <w:document xmlns:wpc="http://schemas.microsoft.com/office/word/2010/wordprocessingCanvas" xmlns:cx="http://schemas.microsoft.com/office/drawing/2014/chartex" xmlns:cx1="http://schemas.microsoft.com/office/drawing/2015/9/8/chartex" xmlns:cx2="http://schemas.microsoft.com/office/drawing/2015/10/21/chartex" xmlns:cx3="http://schemas.microsoft.com/office/drawing/2016/5/9/chartex" xmlns:cx4="http://schemas.microsoft.com/office/drawing/2016/5/10/chartex" xmlns:cx5="http://schemas.microsoft.com/office/drawing/2016/5/11/chartex" xmlns:cx6="http://schemas.microsoft.com/office/drawing/2016/5/12/chartex" xmlns:cx7="http://schemas.microsoft.com/office/drawing/2016/5/13/chartex" xmlns:cx8="http://schemas.microsoft.com/office/drawing/2016/5/14/chartex" xmlns:mc="http://schemas.openxmlformats.org/markup-compatibility/2006" xmlns:aink="http://schemas.microsoft.com/office/drawing/2016/ink" xmlns:am3d="http://schemas.microsoft.com/office/drawing/2017/model3d" xmlns:o="urn:schemas-microsoft-com:office:office" xmlns:r="http://schemas.openxmlformats.org/officeDocument/2006/relationships" xmlns:m="http://schemas.openxmlformats.org/officeDocument/2006/math" xmlns:v="urn:schemas-microsoft-com:vml" xmlns:wp14="http://schemas.microsoft.com/office/word/2010/wordprocessingDrawing" xmlns:wp="http://schemas.openxmlformats.org/drawingml/2006/wordprocessingDrawing" xmlns:w10="urn:schemas-microsoft-com:office:word" xmlns:w="http://schemas.openxmlformats.org/wordprocessingml/2006/main" xmlns:w14="http://schemas.microsoft.com/office/word/2010/wordml" xmlns:w15="http://schemas.microsoft.com/office/word/2012/wordml" xmlns:w16cex="http://schemas.microsoft.com/office/word/2018/wordml/cex" xmlns:w16cid="http://schemas.microsoft.com/office/word/2016/wordml/cid" xmlns:w16="http://schemas.microsoft.com/office/word/2018/wordml" xmlns:w16se="http://schemas.microsoft.com/office/word/2015/wordml/symex" xmlns:wpg="http://schemas.microsoft.com/office/word/2010/wordprocessingGroup" xmlns:wpi="http://schemas.microsoft.com/office/word/2010/wordprocessingInk" xmlns:wne="http://schemas.microsoft.com/office/word/2006/wordml" xmlns:wps="http://schemas.microsoft.com/office/word/2010/wordprocessingShape" mc:Ignorable="w14 w15 w16se w16cid w16 w16cex wp14">
   <w:body>
+    <w:p>
+      <w:r>
+        <w:t xml:space="preserve">Animaciones </w:t>
+      </w:r>
+      <w:r>
+        <w:t>por</w:t>
+      </w:r>
+      <w:r>
+        <w:t xml:space="preserve"> personajes</w:t>
+      </w:r>
+    </w:p>
     <w:tbl>
       <w:tblPr>
         <w:tblStyle w:val="Tablaconcuadrcula"/>
-        <w:tblpPr w:leftFromText="141" w:rightFromText="141" w:tblpY="990"/>
         <w:tblW w:w="0" w:type="auto"/>
         <w:tblLook w:val="04A0" w:firstRow="1" w:lastRow="0" w:firstColumn="1" w:lastColumn="0" w:noHBand="0" w:noVBand="1"/>
       </w:tblPr>
       <w:tblGrid>
-        <w:gridCol w:w="4247"/>
-        <w:gridCol w:w="4247"/>
+        <w:gridCol w:w="1410"/>
+        <w:gridCol w:w="2129"/>
       </w:tblGrid>
       <w:tr>
-        <w:tc>
-          <w:tcPr>
-            <w:tcW w:w="4247" w:type="dxa"/>
-          </w:tcPr>
-          <w:p>
-            <w:r>
-              <w:t>Comunes</w:t>
-            </w:r>
-          </w:p>
-        </w:tc>
-        <w:tc>
-          <w:tcPr>
-            <w:tcW w:w="4247" w:type="dxa"/>
-          </w:tcPr>
-          <w:p>
-            <w:r>
-              <w:t>Personalizadas</w:t>
+        <w:trPr>
+          <w:trHeight w:val="254"/>
+        </w:trPr>
+        <w:tc>
+          <w:tcPr>
+            <w:tcW w:w="1410" w:type="dxa"/>
+          </w:tcPr>
+          <w:p>
+            <w:r>
+              <w:t>Heredado</w:t>
+            </w:r>
+          </w:p>
+        </w:tc>
+        <w:tc>
+          <w:tcPr>
+            <w:tcW w:w="2129" w:type="dxa"/>
+            <w:shd w:val="clear" w:color="auto" w:fill="FFC000" w:themeFill="accent4"/>
+          </w:tcPr>
+          <w:p>
+            <w:r>
+              <w:t>(nombre del padre)</w:t>
             </w:r>
           </w:p>
         </w:tc>
       </w:tr>
       <w:tr>
-        <w:tc>
-          <w:tcPr>
-            <w:tcW w:w="4247" w:type="dxa"/>
-          </w:tcPr>
-          <w:p>
-            <w:r>
-              <w:t xml:space="preserve">Caminar </w:t>
-            </w:r>
-          </w:p>
-        </w:tc>
-        <w:tc>
-          <w:tcPr>
-            <w:tcW w:w="4247" w:type="dxa"/>
+        <w:trPr>
+          <w:trHeight w:val="254"/>
+        </w:trPr>
+        <w:tc>
+          <w:tcPr>
+            <w:tcW w:w="1410" w:type="dxa"/>
           </w:tcPr>
           <w:p/>
+        </w:tc>
+        <w:tc>
+          <w:tcPr>
+            <w:tcW w:w="2129" w:type="dxa"/>
+            <w:shd w:val="clear" w:color="auto" w:fill="auto"/>
+          </w:tcPr>
+          <w:p>
+            <w:pPr>
+              <w:rPr>
+                <w:b/>
+                <w:bCs/>
+              </w:rPr>
+            </w:pPr>
+          </w:p>
+        </w:tc>
+      </w:tr>
+    </w:tbl>
+    <w:tbl>
+      <w:tblPr>
+        <w:tblStyle w:val="Tablaconcuadrcula"/>
+        <w:tblpPr w:leftFromText="141" w:rightFromText="141" w:vertAnchor="page" w:horzAnchor="margin" w:tblpY="2086"/>
+        <w:tblW w:w="0" w:type="auto"/>
+        <w:tblLook w:val="04A0" w:firstRow="1" w:lastRow="0" w:firstColumn="1" w:lastColumn="0" w:noHBand="0" w:noVBand="1"/>
+      </w:tblPr>
+      <w:tblGrid>
+        <w:gridCol w:w="399"/>
+        <w:gridCol w:w="2251"/>
+        <w:gridCol w:w="2388"/>
+        <w:gridCol w:w="2249"/>
+        <w:gridCol w:w="2388"/>
+        <w:gridCol w:w="2249"/>
+        <w:gridCol w:w="2466"/>
+      </w:tblGrid>
+      <w:tr>
+        <w:tc>
+          <w:tcPr>
+            <w:tcW w:w="279" w:type="dxa"/>
+          </w:tcPr>
+          <w:p/>
+        </w:tc>
+        <w:tc>
+          <w:tcPr>
+            <w:tcW w:w="2268" w:type="dxa"/>
+          </w:tcPr>
+          <w:p>
+            <w:r>
+              <w:t>Personaje</w:t>
+            </w:r>
+          </w:p>
+        </w:tc>
+        <w:tc>
+          <w:tcPr>
+            <w:tcW w:w="2410" w:type="dxa"/>
+          </w:tcPr>
+          <w:p>
+            <w:r>
+              <w:t>Camina</w:t>
+            </w:r>
+          </w:p>
+        </w:tc>
+        <w:tc>
+          <w:tcPr>
+            <w:tcW w:w="2268" w:type="dxa"/>
+          </w:tcPr>
+          <w:p>
+            <w:r>
+              <w:t>Corre</w:t>
+            </w:r>
+          </w:p>
+        </w:tc>
+        <w:tc>
+          <w:tcPr>
+            <w:tcW w:w="2409" w:type="dxa"/>
+          </w:tcPr>
+          <w:p>
+            <w:r>
+              <w:t>Muere</w:t>
+            </w:r>
+          </w:p>
+        </w:tc>
+        <w:tc>
+          <w:tcPr>
+            <w:tcW w:w="2268" w:type="dxa"/>
+          </w:tcPr>
+          <w:p>
+            <w:r>
+              <w:t>Idle</w:t>
+            </w:r>
+          </w:p>
+        </w:tc>
+        <w:tc>
+          <w:tcPr>
+            <w:tcW w:w="2488" w:type="dxa"/>
+          </w:tcPr>
+          <w:p>
+            <w:proofErr w:type="spellStart"/>
+            <w:r>
+              <w:t>Spawnea</w:t>
+            </w:r>
+            <w:proofErr w:type="spellEnd"/>
+          </w:p>
         </w:tc>
       </w:tr>
       <w:tr>
         <w:tc>
           <w:tcPr>
-            <w:tcW w:w="4247" w:type="dxa"/>
-          </w:tcPr>
-          <w:p/>
-        </w:tc>
-        <w:tc>
-          <w:tcPr>
-            <w:tcW w:w="4247" w:type="dxa"/>
-          </w:tcPr>
-          <w:p/>
+            <w:tcW w:w="279" w:type="dxa"/>
+            <w:shd w:val="clear" w:color="auto" w:fill="000000" w:themeFill="text1"/>
+            <w:vAlign w:val="center"/>
+          </w:tcPr>
+          <w:p>
+            <w:pPr>
+              <w:jc w:val="center"/>
+              <w:rPr>
+                <w:sz w:val="18"/>
+                <w:szCs w:val="18"/>
+              </w:rPr>
+            </w:pPr>
+            <w:r>
+              <w:rPr>
+                <w:sz w:val="18"/>
+                <w:szCs w:val="18"/>
+              </w:rPr>
+              <w:t>1</w:t>
+            </w:r>
+          </w:p>
+        </w:tc>
+        <w:tc>
+          <w:tcPr>
+            <w:tcW w:w="2268" w:type="dxa"/>
+            <w:shd w:val="clear" w:color="auto" w:fill="000000" w:themeFill="text1"/>
+          </w:tcPr>
+          <w:p>
+            <w:pPr>
+              <w:rPr>
+                <w:sz w:val="18"/>
+                <w:szCs w:val="18"/>
+              </w:rPr>
+            </w:pPr>
+            <w:proofErr w:type="spellStart"/>
+            <w:r>
+              <w:t>Myeou</w:t>
+            </w:r>
+            <w:proofErr w:type="spellEnd"/>
+          </w:p>
+        </w:tc>
+        <w:tc>
+          <w:tcPr>
+            <w:tcW w:w="2410" w:type="dxa"/>
+            <w:shd w:val="clear" w:color="auto" w:fill="000000" w:themeFill="text1"/>
+          </w:tcPr>
+          <w:p>
+            <w:pPr>
+              <w:rPr>
+                <w:sz w:val="18"/>
+                <w:szCs w:val="18"/>
+              </w:rPr>
+            </w:pPr>
+            <w:r>
+              <w:rPr>
+                <w:sz w:val="18"/>
+                <w:szCs w:val="18"/>
+              </w:rPr>
+              <w:t>Si</w:t>
+            </w:r>
+          </w:p>
+        </w:tc>
+        <w:tc>
+          <w:tcPr>
+            <w:tcW w:w="2268" w:type="dxa"/>
+            <w:shd w:val="clear" w:color="auto" w:fill="000000" w:themeFill="text1"/>
+          </w:tcPr>
+          <w:p>
+            <w:pPr>
+              <w:rPr>
+                <w:sz w:val="18"/>
+                <w:szCs w:val="18"/>
+              </w:rPr>
+            </w:pPr>
+            <w:r>
+              <w:rPr>
+                <w:sz w:val="18"/>
+                <w:szCs w:val="18"/>
+              </w:rPr>
+              <w:t>Si</w:t>
+            </w:r>
+          </w:p>
+        </w:tc>
+        <w:tc>
+          <w:tcPr>
+            <w:tcW w:w="2409" w:type="dxa"/>
+            <w:shd w:val="clear" w:color="auto" w:fill="000000" w:themeFill="text1"/>
+          </w:tcPr>
+          <w:p>
+            <w:pPr>
+              <w:rPr>
+                <w:sz w:val="18"/>
+                <w:szCs w:val="18"/>
+              </w:rPr>
+            </w:pPr>
+            <w:r>
+              <w:rPr>
+                <w:sz w:val="18"/>
+                <w:szCs w:val="18"/>
+              </w:rPr>
+              <w:t>Si</w:t>
+            </w:r>
+          </w:p>
+        </w:tc>
+        <w:tc>
+          <w:tcPr>
+            <w:tcW w:w="2268" w:type="dxa"/>
+            <w:shd w:val="clear" w:color="auto" w:fill="000000" w:themeFill="text1"/>
+          </w:tcPr>
+          <w:p>
+            <w:pPr>
+              <w:rPr>
+                <w:sz w:val="18"/>
+                <w:szCs w:val="18"/>
+              </w:rPr>
+            </w:pPr>
+            <w:r>
+              <w:rPr>
+                <w:sz w:val="18"/>
+                <w:szCs w:val="18"/>
+              </w:rPr>
+              <w:t>Si</w:t>
+            </w:r>
+          </w:p>
+        </w:tc>
+        <w:tc>
+          <w:tcPr>
+            <w:tcW w:w="2488" w:type="dxa"/>
+            <w:shd w:val="clear" w:color="auto" w:fill="000000" w:themeFill="text1"/>
+          </w:tcPr>
+          <w:p>
+            <w:pPr>
+              <w:rPr>
+                <w:sz w:val="18"/>
+                <w:szCs w:val="18"/>
+              </w:rPr>
+            </w:pPr>
+            <w:r>
+              <w:rPr>
+                <w:sz w:val="18"/>
+                <w:szCs w:val="18"/>
+              </w:rPr>
+              <w:t xml:space="preserve">Si </w:t>
+            </w:r>
+          </w:p>
         </w:tc>
       </w:tr>
       <w:tr>
         <w:tc>
           <w:tcPr>
-            <w:tcW w:w="4247" w:type="dxa"/>
+            <w:tcW w:w="279" w:type="dxa"/>
+            <w:shd w:val="clear" w:color="auto" w:fill="auto"/>
+            <w:vAlign w:val="center"/>
+          </w:tcPr>
+          <w:p>
+            <w:pPr>
+              <w:jc w:val="center"/>
+              <w:rPr>
+                <w:sz w:val="18"/>
+                <w:szCs w:val="18"/>
+              </w:rPr>
+            </w:pPr>
+            <w:r>
+              <w:rPr>
+                <w:sz w:val="18"/>
+                <w:szCs w:val="18"/>
+              </w:rPr>
+              <w:t>2</w:t>
+            </w:r>
+          </w:p>
+        </w:tc>
+        <w:tc>
+          <w:tcPr>
+            <w:tcW w:w="2268" w:type="dxa"/>
+          </w:tcPr>
+          <w:p>
+            <w:pPr>
+              <w:rPr>
+                <w:sz w:val="18"/>
+                <w:szCs w:val="18"/>
+              </w:rPr>
+            </w:pPr>
+            <w:r>
+              <w:t xml:space="preserve">Manzana </w:t>
+            </w:r>
+          </w:p>
+        </w:tc>
+        <w:tc>
+          <w:tcPr>
+            <w:tcW w:w="2410" w:type="dxa"/>
+            <w:shd w:val="clear" w:color="auto" w:fill="auto"/>
+          </w:tcPr>
+          <w:p>
+            <w:pPr>
+              <w:rPr>
+                <w:sz w:val="18"/>
+                <w:szCs w:val="18"/>
+              </w:rPr>
+            </w:pPr>
+            <w:r>
+              <w:rPr>
+                <w:sz w:val="18"/>
+                <w:szCs w:val="18"/>
+              </w:rPr>
+              <w:t>Si</w:t>
+            </w:r>
+          </w:p>
+        </w:tc>
+        <w:tc>
+          <w:tcPr>
+            <w:tcW w:w="2268" w:type="dxa"/>
+            <w:shd w:val="clear" w:color="auto" w:fill="auto"/>
+          </w:tcPr>
+          <w:p>
+            <w:pPr>
+              <w:rPr>
+                <w:sz w:val="18"/>
+                <w:szCs w:val="18"/>
+              </w:rPr>
+            </w:pPr>
+            <w:r>
+              <w:rPr>
+                <w:sz w:val="18"/>
+                <w:szCs w:val="18"/>
+              </w:rPr>
+              <w:t>Si</w:t>
+            </w:r>
+          </w:p>
+        </w:tc>
+        <w:tc>
+          <w:tcPr>
+            <w:tcW w:w="2409" w:type="dxa"/>
+            <w:shd w:val="clear" w:color="auto" w:fill="auto"/>
+          </w:tcPr>
+          <w:p>
+            <w:pPr>
+              <w:rPr>
+                <w:sz w:val="18"/>
+                <w:szCs w:val="18"/>
+              </w:rPr>
+            </w:pPr>
+            <w:r>
+              <w:rPr>
+                <w:sz w:val="18"/>
+                <w:szCs w:val="18"/>
+              </w:rPr>
+              <w:t>Si</w:t>
+            </w:r>
+          </w:p>
+        </w:tc>
+        <w:tc>
+          <w:tcPr>
+            <w:tcW w:w="2268" w:type="dxa"/>
+            <w:shd w:val="clear" w:color="auto" w:fill="auto"/>
+          </w:tcPr>
+          <w:p>
+            <w:pPr>
+              <w:rPr>
+                <w:sz w:val="18"/>
+                <w:szCs w:val="18"/>
+              </w:rPr>
+            </w:pPr>
+            <w:r>
+              <w:rPr>
+                <w:sz w:val="18"/>
+                <w:szCs w:val="18"/>
+              </w:rPr>
+              <w:t>Si</w:t>
+            </w:r>
+          </w:p>
+        </w:tc>
+        <w:tc>
+          <w:tcPr>
+            <w:tcW w:w="2488" w:type="dxa"/>
+            <w:shd w:val="clear" w:color="auto" w:fill="auto"/>
+          </w:tcPr>
+          <w:p>
+            <w:pPr>
+              <w:rPr>
+                <w:sz w:val="18"/>
+                <w:szCs w:val="18"/>
+              </w:rPr>
+            </w:pPr>
+            <w:r>
+              <w:rPr>
+                <w:sz w:val="18"/>
+                <w:szCs w:val="18"/>
+              </w:rPr>
+              <w:t xml:space="preserve">Si </w:t>
+            </w:r>
+          </w:p>
+        </w:tc>
+      </w:tr>
+      <w:tr>
+        <w:tc>
+          <w:tcPr>
+            <w:tcW w:w="279" w:type="dxa"/>
+            <w:shd w:val="clear" w:color="auto" w:fill="auto"/>
+            <w:vAlign w:val="center"/>
+          </w:tcPr>
+          <w:p>
+            <w:pPr>
+              <w:jc w:val="center"/>
+              <w:rPr>
+                <w:sz w:val="18"/>
+                <w:szCs w:val="18"/>
+              </w:rPr>
+            </w:pPr>
+            <w:r>
+              <w:rPr>
+                <w:sz w:val="18"/>
+                <w:szCs w:val="18"/>
+              </w:rPr>
+              <w:t>3</w:t>
+            </w:r>
+          </w:p>
+        </w:tc>
+        <w:tc>
+          <w:tcPr>
+            <w:tcW w:w="2268" w:type="dxa"/>
+          </w:tcPr>
+          <w:p>
+            <w:pPr>
+              <w:rPr>
+                <w:sz w:val="18"/>
+                <w:szCs w:val="18"/>
+              </w:rPr>
+            </w:pPr>
+            <w:r>
+              <w:t>Pepino normal (M)</w:t>
+            </w:r>
+          </w:p>
+        </w:tc>
+        <w:tc>
+          <w:tcPr>
+            <w:tcW w:w="2410" w:type="dxa"/>
+            <w:shd w:val="clear" w:color="auto" w:fill="auto"/>
+          </w:tcPr>
+          <w:p>
+            <w:pPr>
+              <w:rPr>
+                <w:sz w:val="18"/>
+                <w:szCs w:val="18"/>
+              </w:rPr>
+            </w:pPr>
+            <w:r>
+              <w:rPr>
+                <w:sz w:val="18"/>
+                <w:szCs w:val="18"/>
+              </w:rPr>
+              <w:t xml:space="preserve">Si </w:t>
+            </w:r>
+          </w:p>
+        </w:tc>
+        <w:tc>
+          <w:tcPr>
+            <w:tcW w:w="2268" w:type="dxa"/>
+            <w:shd w:val="clear" w:color="auto" w:fill="auto"/>
+          </w:tcPr>
+          <w:p>
+            <w:pPr>
+              <w:rPr>
+                <w:sz w:val="18"/>
+                <w:szCs w:val="18"/>
+              </w:rPr>
+            </w:pPr>
+            <w:r>
+              <w:rPr>
+                <w:sz w:val="18"/>
+                <w:szCs w:val="18"/>
+              </w:rPr>
+              <w:t xml:space="preserve">Si </w:t>
+            </w:r>
+          </w:p>
+        </w:tc>
+        <w:tc>
+          <w:tcPr>
+            <w:tcW w:w="2409" w:type="dxa"/>
+            <w:shd w:val="clear" w:color="auto" w:fill="auto"/>
+          </w:tcPr>
+          <w:p>
+            <w:pPr>
+              <w:rPr>
+                <w:sz w:val="18"/>
+                <w:szCs w:val="18"/>
+              </w:rPr>
+            </w:pPr>
+            <w:r>
+              <w:rPr>
+                <w:sz w:val="18"/>
+                <w:szCs w:val="18"/>
+              </w:rPr>
+              <w:t xml:space="preserve">Si </w:t>
+            </w:r>
+          </w:p>
+        </w:tc>
+        <w:tc>
+          <w:tcPr>
+            <w:tcW w:w="2268" w:type="dxa"/>
+            <w:shd w:val="clear" w:color="auto" w:fill="auto"/>
+          </w:tcPr>
+          <w:p>
+            <w:pPr>
+              <w:rPr>
+                <w:sz w:val="18"/>
+                <w:szCs w:val="18"/>
+              </w:rPr>
+            </w:pPr>
+            <w:r>
+              <w:rPr>
+                <w:sz w:val="18"/>
+                <w:szCs w:val="18"/>
+              </w:rPr>
+              <w:t>Si</w:t>
+            </w:r>
+          </w:p>
+        </w:tc>
+        <w:tc>
+          <w:tcPr>
+            <w:tcW w:w="2488" w:type="dxa"/>
+            <w:shd w:val="clear" w:color="auto" w:fill="auto"/>
+          </w:tcPr>
+          <w:p>
+            <w:pPr>
+              <w:rPr>
+                <w:sz w:val="18"/>
+                <w:szCs w:val="18"/>
+              </w:rPr>
+            </w:pPr>
+            <w:r>
+              <w:rPr>
+                <w:sz w:val="18"/>
+                <w:szCs w:val="18"/>
+              </w:rPr>
+              <w:t>Si</w:t>
+            </w:r>
+          </w:p>
+        </w:tc>
+      </w:tr>
+      <w:tr>
+        <w:tc>
+          <w:tcPr>
+            <w:tcW w:w="279" w:type="dxa"/>
+            <w:shd w:val="clear" w:color="auto" w:fill="auto"/>
+            <w:vAlign w:val="center"/>
+          </w:tcPr>
+          <w:p>
+            <w:pPr>
+              <w:jc w:val="center"/>
+              <w:rPr>
+                <w:sz w:val="18"/>
+                <w:szCs w:val="18"/>
+              </w:rPr>
+            </w:pPr>
+            <w:r>
+              <w:rPr>
+                <w:sz w:val="18"/>
+                <w:szCs w:val="18"/>
+              </w:rPr>
+              <w:t>4</w:t>
+            </w:r>
+          </w:p>
+        </w:tc>
+        <w:tc>
+          <w:tcPr>
+            <w:tcW w:w="2268" w:type="dxa"/>
+            <w:shd w:val="clear" w:color="auto" w:fill="FFC000" w:themeFill="accent4"/>
+          </w:tcPr>
+          <w:p>
+            <w:pPr>
+              <w:rPr>
+                <w:sz w:val="18"/>
+                <w:szCs w:val="18"/>
+              </w:rPr>
+            </w:pPr>
+            <w:r>
+              <w:t>Pepino pequeño (S)</w:t>
+            </w:r>
+          </w:p>
+        </w:tc>
+        <w:tc>
+          <w:tcPr>
+            <w:tcW w:w="2410" w:type="dxa"/>
+            <w:shd w:val="clear" w:color="auto" w:fill="FFC000" w:themeFill="accent4"/>
+          </w:tcPr>
+          <w:p>
+            <w:pPr>
+              <w:rPr>
+                <w:sz w:val="18"/>
+                <w:szCs w:val="18"/>
+              </w:rPr>
+            </w:pPr>
+            <w:r>
+              <w:rPr>
+                <w:sz w:val="18"/>
+                <w:szCs w:val="18"/>
+              </w:rPr>
+              <w:t>Si (Pepino normal)</w:t>
+            </w:r>
+          </w:p>
+        </w:tc>
+        <w:tc>
+          <w:tcPr>
+            <w:tcW w:w="2268" w:type="dxa"/>
+            <w:shd w:val="clear" w:color="auto" w:fill="FFC000" w:themeFill="accent4"/>
+          </w:tcPr>
+          <w:p>
+            <w:pPr>
+              <w:rPr>
+                <w:sz w:val="18"/>
+                <w:szCs w:val="18"/>
+              </w:rPr>
+            </w:pPr>
+            <w:r>
+              <w:rPr>
+                <w:sz w:val="18"/>
+                <w:szCs w:val="18"/>
+              </w:rPr>
+              <w:t>Si (Pepino normal)</w:t>
+            </w:r>
+          </w:p>
+        </w:tc>
+        <w:tc>
+          <w:tcPr>
+            <w:tcW w:w="2409" w:type="dxa"/>
+            <w:shd w:val="clear" w:color="auto" w:fill="FFC000" w:themeFill="accent4"/>
+          </w:tcPr>
+          <w:p>
+            <w:pPr>
+              <w:rPr>
+                <w:sz w:val="18"/>
+                <w:szCs w:val="18"/>
+              </w:rPr>
+            </w:pPr>
+            <w:r>
+              <w:rPr>
+                <w:sz w:val="18"/>
+                <w:szCs w:val="18"/>
+              </w:rPr>
+              <w:t>Si (Pepino normal)</w:t>
+            </w:r>
+          </w:p>
+        </w:tc>
+        <w:tc>
+          <w:tcPr>
+            <w:tcW w:w="2268" w:type="dxa"/>
+            <w:shd w:val="clear" w:color="auto" w:fill="FFC000" w:themeFill="accent4"/>
+          </w:tcPr>
+          <w:p>
+            <w:pPr>
+              <w:rPr>
+                <w:sz w:val="18"/>
+                <w:szCs w:val="18"/>
+              </w:rPr>
+            </w:pPr>
+            <w:r>
+              <w:rPr>
+                <w:sz w:val="18"/>
+                <w:szCs w:val="18"/>
+              </w:rPr>
+              <w:t>Si (Pepino normal)</w:t>
+            </w:r>
+          </w:p>
+        </w:tc>
+        <w:tc>
+          <w:tcPr>
+            <w:tcW w:w="2488" w:type="dxa"/>
+            <w:shd w:val="clear" w:color="auto" w:fill="FFC000" w:themeFill="accent4"/>
+          </w:tcPr>
+          <w:p>
+            <w:pPr>
+              <w:rPr>
+                <w:sz w:val="18"/>
+                <w:szCs w:val="18"/>
+              </w:rPr>
+            </w:pPr>
+            <w:r>
+              <w:rPr>
+                <w:sz w:val="18"/>
+                <w:szCs w:val="18"/>
+              </w:rPr>
+              <w:t>Si (Pepino normal)</w:t>
+            </w:r>
+          </w:p>
+        </w:tc>
+      </w:tr>
+      <w:tr>
+        <w:tc>
+          <w:tcPr>
+            <w:tcW w:w="279" w:type="dxa"/>
+            <w:shd w:val="clear" w:color="auto" w:fill="auto"/>
+            <w:vAlign w:val="center"/>
+          </w:tcPr>
+          <w:p>
+            <w:pPr>
+              <w:jc w:val="center"/>
+              <w:rPr>
+                <w:sz w:val="18"/>
+                <w:szCs w:val="18"/>
+              </w:rPr>
+            </w:pPr>
+            <w:r>
+              <w:rPr>
+                <w:sz w:val="18"/>
+                <w:szCs w:val="18"/>
+              </w:rPr>
+              <w:t>5</w:t>
+            </w:r>
+          </w:p>
+        </w:tc>
+        <w:tc>
+          <w:tcPr>
+            <w:tcW w:w="2268" w:type="dxa"/>
+            <w:shd w:val="clear" w:color="auto" w:fill="FFC000" w:themeFill="accent4"/>
+          </w:tcPr>
+          <w:p>
+            <w:pPr>
+              <w:rPr>
+                <w:sz w:val="18"/>
+                <w:szCs w:val="18"/>
+              </w:rPr>
+            </w:pPr>
+            <w:r>
+              <w:t>Pepino grande (XL)</w:t>
+            </w:r>
+          </w:p>
+        </w:tc>
+        <w:tc>
+          <w:tcPr>
+            <w:tcW w:w="2410" w:type="dxa"/>
+            <w:shd w:val="clear" w:color="auto" w:fill="FFC000" w:themeFill="accent4"/>
+          </w:tcPr>
+          <w:p>
+            <w:pPr>
+              <w:rPr>
+                <w:sz w:val="18"/>
+                <w:szCs w:val="18"/>
+              </w:rPr>
+            </w:pPr>
+            <w:r>
+              <w:rPr>
+                <w:sz w:val="18"/>
+                <w:szCs w:val="18"/>
+              </w:rPr>
+              <w:t>Si (Pepino normal)</w:t>
+            </w:r>
+          </w:p>
+        </w:tc>
+        <w:tc>
+          <w:tcPr>
+            <w:tcW w:w="2268" w:type="dxa"/>
+            <w:shd w:val="clear" w:color="auto" w:fill="FFC000" w:themeFill="accent4"/>
+          </w:tcPr>
+          <w:p>
+            <w:pPr>
+              <w:rPr>
+                <w:sz w:val="18"/>
+                <w:szCs w:val="18"/>
+              </w:rPr>
+            </w:pPr>
+            <w:r>
+              <w:rPr>
+                <w:sz w:val="18"/>
+                <w:szCs w:val="18"/>
+              </w:rPr>
+              <w:t>Si (Pepino normal)</w:t>
+            </w:r>
+          </w:p>
+        </w:tc>
+        <w:tc>
+          <w:tcPr>
+            <w:tcW w:w="2409" w:type="dxa"/>
+            <w:shd w:val="clear" w:color="auto" w:fill="FFC000" w:themeFill="accent4"/>
+          </w:tcPr>
+          <w:p>
+            <w:pPr>
+              <w:rPr>
+                <w:sz w:val="18"/>
+                <w:szCs w:val="18"/>
+              </w:rPr>
+            </w:pPr>
+            <w:r>
+              <w:rPr>
+                <w:sz w:val="18"/>
+                <w:szCs w:val="18"/>
+              </w:rPr>
+              <w:t>Si (Pepino normal)</w:t>
+            </w:r>
+          </w:p>
+        </w:tc>
+        <w:tc>
+          <w:tcPr>
+            <w:tcW w:w="2268" w:type="dxa"/>
+            <w:shd w:val="clear" w:color="auto" w:fill="FFC000" w:themeFill="accent4"/>
+          </w:tcPr>
+          <w:p>
+            <w:pPr>
+              <w:rPr>
+                <w:sz w:val="18"/>
+                <w:szCs w:val="18"/>
+              </w:rPr>
+            </w:pPr>
+            <w:r>
+              <w:rPr>
+                <w:sz w:val="18"/>
+                <w:szCs w:val="18"/>
+              </w:rPr>
+              <w:t>Si (Pepino normal)</w:t>
+            </w:r>
+          </w:p>
+        </w:tc>
+        <w:tc>
+          <w:tcPr>
+            <w:tcW w:w="2488" w:type="dxa"/>
+            <w:shd w:val="clear" w:color="auto" w:fill="FFC000" w:themeFill="accent4"/>
+          </w:tcPr>
+          <w:p>
+            <w:pPr>
+              <w:rPr>
+                <w:sz w:val="18"/>
+                <w:szCs w:val="18"/>
+              </w:rPr>
+            </w:pPr>
+            <w:r>
+              <w:rPr>
+                <w:sz w:val="18"/>
+                <w:szCs w:val="18"/>
+              </w:rPr>
+              <w:t>Si (Pepino normal)</w:t>
+            </w:r>
+          </w:p>
+        </w:tc>
+      </w:tr>
+      <w:tr>
+        <w:tc>
+          <w:tcPr>
+            <w:tcW w:w="279" w:type="dxa"/>
+            <w:shd w:val="clear" w:color="auto" w:fill="auto"/>
+            <w:vAlign w:val="center"/>
+          </w:tcPr>
+          <w:p>
+            <w:pPr>
+              <w:jc w:val="center"/>
+              <w:rPr>
+                <w:sz w:val="18"/>
+                <w:szCs w:val="18"/>
+              </w:rPr>
+            </w:pPr>
+            <w:r>
+              <w:rPr>
+                <w:sz w:val="18"/>
+                <w:szCs w:val="18"/>
+              </w:rPr>
+              <w:t>6</w:t>
+            </w:r>
+          </w:p>
+        </w:tc>
+        <w:tc>
+          <w:tcPr>
+            <w:tcW w:w="2268" w:type="dxa"/>
+          </w:tcPr>
+          <w:p>
+            <w:pPr>
+              <w:rPr>
+                <w:sz w:val="18"/>
+                <w:szCs w:val="18"/>
+              </w:rPr>
+            </w:pPr>
+            <w:r>
+              <w:t xml:space="preserve">Maíz </w:t>
+            </w:r>
+          </w:p>
+        </w:tc>
+        <w:tc>
+          <w:tcPr>
+            <w:tcW w:w="2410" w:type="dxa"/>
+            <w:shd w:val="clear" w:color="auto" w:fill="auto"/>
+          </w:tcPr>
+          <w:p>
+            <w:pPr>
+              <w:rPr>
+                <w:sz w:val="18"/>
+                <w:szCs w:val="18"/>
+              </w:rPr>
+            </w:pPr>
+            <w:r>
+              <w:rPr>
+                <w:sz w:val="18"/>
+                <w:szCs w:val="18"/>
+              </w:rPr>
+              <w:t>Si</w:t>
+            </w:r>
+          </w:p>
+        </w:tc>
+        <w:tc>
+          <w:tcPr>
+            <w:tcW w:w="2268" w:type="dxa"/>
+            <w:shd w:val="clear" w:color="auto" w:fill="auto"/>
+          </w:tcPr>
+          <w:p>
+            <w:pPr>
+              <w:rPr>
+                <w:sz w:val="18"/>
+                <w:szCs w:val="18"/>
+              </w:rPr>
+            </w:pPr>
+            <w:r>
+              <w:rPr>
+                <w:sz w:val="18"/>
+                <w:szCs w:val="18"/>
+              </w:rPr>
+              <w:t>Si</w:t>
+            </w:r>
+          </w:p>
+        </w:tc>
+        <w:tc>
+          <w:tcPr>
+            <w:tcW w:w="2409" w:type="dxa"/>
+            <w:shd w:val="clear" w:color="auto" w:fill="auto"/>
+          </w:tcPr>
+          <w:p>
+            <w:pPr>
+              <w:rPr>
+                <w:sz w:val="18"/>
+                <w:szCs w:val="18"/>
+              </w:rPr>
+            </w:pPr>
+            <w:r>
+              <w:rPr>
+                <w:sz w:val="18"/>
+                <w:szCs w:val="18"/>
+              </w:rPr>
+              <w:t>Si</w:t>
+            </w:r>
+          </w:p>
+        </w:tc>
+        <w:tc>
+          <w:tcPr>
+            <w:tcW w:w="2268" w:type="dxa"/>
+            <w:shd w:val="clear" w:color="auto" w:fill="auto"/>
+          </w:tcPr>
+          <w:p>
+            <w:pPr>
+              <w:rPr>
+                <w:sz w:val="18"/>
+                <w:szCs w:val="18"/>
+              </w:rPr>
+            </w:pPr>
+            <w:r>
+              <w:rPr>
+                <w:sz w:val="18"/>
+                <w:szCs w:val="18"/>
+              </w:rPr>
+              <w:t>Si</w:t>
+            </w:r>
+          </w:p>
+        </w:tc>
+        <w:tc>
+          <w:tcPr>
+            <w:tcW w:w="2488" w:type="dxa"/>
+            <w:shd w:val="clear" w:color="auto" w:fill="auto"/>
+          </w:tcPr>
+          <w:p>
+            <w:pPr>
+              <w:rPr>
+                <w:sz w:val="18"/>
+                <w:szCs w:val="18"/>
+              </w:rPr>
+            </w:pPr>
+            <w:r>
+              <w:rPr>
+                <w:sz w:val="18"/>
+                <w:szCs w:val="18"/>
+              </w:rPr>
+              <w:t>Si</w:t>
+            </w:r>
+          </w:p>
+        </w:tc>
+      </w:tr>
+      <w:tr>
+        <w:tc>
+          <w:tcPr>
+            <w:tcW w:w="279" w:type="dxa"/>
+            <w:shd w:val="clear" w:color="auto" w:fill="auto"/>
+            <w:vAlign w:val="center"/>
+          </w:tcPr>
+          <w:p>
+            <w:pPr>
+              <w:jc w:val="center"/>
+              <w:rPr>
+                <w:sz w:val="18"/>
+                <w:szCs w:val="18"/>
+              </w:rPr>
+            </w:pPr>
+            <w:r>
+              <w:rPr>
+                <w:sz w:val="18"/>
+                <w:szCs w:val="18"/>
+              </w:rPr>
+              <w:t>7</w:t>
+            </w:r>
+          </w:p>
+        </w:tc>
+        <w:tc>
+          <w:tcPr>
+            <w:tcW w:w="2268" w:type="dxa"/>
+            <w:shd w:val="clear" w:color="auto" w:fill="FFC000" w:themeFill="accent4"/>
+          </w:tcPr>
+          <w:p>
+            <w:pPr>
+              <w:rPr>
+                <w:sz w:val="18"/>
+                <w:szCs w:val="18"/>
+              </w:rPr>
+            </w:pPr>
+            <w:r>
+              <w:t xml:space="preserve">Plátano </w:t>
+            </w:r>
+          </w:p>
+        </w:tc>
+        <w:tc>
+          <w:tcPr>
+            <w:tcW w:w="2410" w:type="dxa"/>
+            <w:shd w:val="clear" w:color="auto" w:fill="FFC000" w:themeFill="accent4"/>
+          </w:tcPr>
+          <w:p>
+            <w:pPr>
+              <w:rPr>
+                <w:sz w:val="18"/>
+                <w:szCs w:val="18"/>
+              </w:rPr>
+            </w:pPr>
+            <w:r>
+              <w:rPr>
+                <w:sz w:val="18"/>
+                <w:szCs w:val="18"/>
+              </w:rPr>
+              <w:t>Si</w:t>
+            </w:r>
+            <w:r>
+              <w:rPr>
+                <w:sz w:val="18"/>
+                <w:szCs w:val="18"/>
+              </w:rPr>
+              <w:t xml:space="preserve"> (Maíz)</w:t>
+            </w:r>
+          </w:p>
+        </w:tc>
+        <w:tc>
+          <w:tcPr>
+            <w:tcW w:w="2268" w:type="dxa"/>
+            <w:shd w:val="clear" w:color="auto" w:fill="FFC000" w:themeFill="accent4"/>
+          </w:tcPr>
+          <w:p>
+            <w:pPr>
+              <w:rPr>
+                <w:sz w:val="18"/>
+                <w:szCs w:val="18"/>
+              </w:rPr>
+            </w:pPr>
+            <w:r>
+              <w:rPr>
+                <w:sz w:val="18"/>
+                <w:szCs w:val="18"/>
+              </w:rPr>
+              <w:t>Si</w:t>
+            </w:r>
+            <w:r>
+              <w:rPr>
+                <w:sz w:val="18"/>
+                <w:szCs w:val="18"/>
+              </w:rPr>
+              <w:t xml:space="preserve"> (Maíz)</w:t>
+            </w:r>
+          </w:p>
+        </w:tc>
+        <w:tc>
+          <w:tcPr>
+            <w:tcW w:w="2409" w:type="dxa"/>
+            <w:shd w:val="clear" w:color="auto" w:fill="FFC000" w:themeFill="accent4"/>
+          </w:tcPr>
+          <w:p>
+            <w:pPr>
+              <w:rPr>
+                <w:sz w:val="18"/>
+                <w:szCs w:val="18"/>
+              </w:rPr>
+            </w:pPr>
+            <w:r>
+              <w:rPr>
+                <w:sz w:val="18"/>
+                <w:szCs w:val="18"/>
+              </w:rPr>
+              <w:t>Si</w:t>
+            </w:r>
+            <w:r>
+              <w:rPr>
+                <w:sz w:val="18"/>
+                <w:szCs w:val="18"/>
+              </w:rPr>
+              <w:t xml:space="preserve"> (Maíz)</w:t>
+            </w:r>
+          </w:p>
+        </w:tc>
+        <w:tc>
+          <w:tcPr>
+            <w:tcW w:w="2268" w:type="dxa"/>
+            <w:shd w:val="clear" w:color="auto" w:fill="FFC000" w:themeFill="accent4"/>
+          </w:tcPr>
+          <w:p>
+            <w:pPr>
+              <w:rPr>
+                <w:sz w:val="18"/>
+                <w:szCs w:val="18"/>
+              </w:rPr>
+            </w:pPr>
+            <w:r>
+              <w:rPr>
+                <w:sz w:val="18"/>
+                <w:szCs w:val="18"/>
+              </w:rPr>
+              <w:t>Si</w:t>
+            </w:r>
+            <w:r>
+              <w:rPr>
+                <w:sz w:val="18"/>
+                <w:szCs w:val="18"/>
+              </w:rPr>
+              <w:t xml:space="preserve"> (Maíz)</w:t>
+            </w:r>
+          </w:p>
+        </w:tc>
+        <w:tc>
+          <w:tcPr>
+            <w:tcW w:w="2488" w:type="dxa"/>
+            <w:shd w:val="clear" w:color="auto" w:fill="FFC000" w:themeFill="accent4"/>
+          </w:tcPr>
+          <w:p>
+            <w:pPr>
+              <w:rPr>
+                <w:sz w:val="18"/>
+                <w:szCs w:val="18"/>
+              </w:rPr>
+            </w:pPr>
+            <w:r>
+              <w:rPr>
+                <w:sz w:val="18"/>
+                <w:szCs w:val="18"/>
+              </w:rPr>
+              <w:t>Si</w:t>
+            </w:r>
+            <w:r>
+              <w:rPr>
+                <w:sz w:val="18"/>
+                <w:szCs w:val="18"/>
+              </w:rPr>
+              <w:t xml:space="preserve"> (Maíz)</w:t>
+            </w:r>
+          </w:p>
+        </w:tc>
+      </w:tr>
+      <w:tr>
+        <w:tc>
+          <w:tcPr>
+            <w:tcW w:w="279" w:type="dxa"/>
+            <w:shd w:val="clear" w:color="auto" w:fill="auto"/>
+            <w:vAlign w:val="center"/>
+          </w:tcPr>
+          <w:p>
+            <w:pPr>
+              <w:jc w:val="center"/>
+              <w:rPr>
+                <w:color w:val="FF0000"/>
+                <w:sz w:val="18"/>
+                <w:szCs w:val="18"/>
+              </w:rPr>
+            </w:pPr>
+            <w:r>
+              <w:rPr>
+                <w:sz w:val="18"/>
+                <w:szCs w:val="18"/>
+              </w:rPr>
+              <w:t>8</w:t>
+            </w:r>
+          </w:p>
+        </w:tc>
+        <w:tc>
+          <w:tcPr>
+            <w:tcW w:w="2268" w:type="dxa"/>
+            <w:shd w:val="clear" w:color="auto" w:fill="FFC000" w:themeFill="accent4"/>
+          </w:tcPr>
+          <w:p>
+            <w:pPr>
+              <w:rPr>
+                <w:sz w:val="18"/>
+                <w:szCs w:val="18"/>
+              </w:rPr>
+            </w:pPr>
+            <w:r>
+              <w:t>Carambola</w:t>
+            </w:r>
+          </w:p>
+        </w:tc>
+        <w:tc>
+          <w:tcPr>
+            <w:tcW w:w="2410" w:type="dxa"/>
+            <w:shd w:val="clear" w:color="auto" w:fill="FFC000" w:themeFill="accent4"/>
+          </w:tcPr>
+          <w:p>
+            <w:pPr>
+              <w:rPr>
+                <w:sz w:val="18"/>
+                <w:szCs w:val="18"/>
+              </w:rPr>
+            </w:pPr>
+            <w:r>
+              <w:rPr>
+                <w:sz w:val="18"/>
+                <w:szCs w:val="18"/>
+              </w:rPr>
+              <w:t>Si</w:t>
+            </w:r>
+            <w:r>
+              <w:rPr>
+                <w:sz w:val="18"/>
+                <w:szCs w:val="18"/>
+              </w:rPr>
+              <w:t xml:space="preserve"> (Manzana)</w:t>
+            </w:r>
+          </w:p>
+        </w:tc>
+        <w:tc>
+          <w:tcPr>
+            <w:tcW w:w="2268" w:type="dxa"/>
+            <w:shd w:val="clear" w:color="auto" w:fill="FFC000" w:themeFill="accent4"/>
+          </w:tcPr>
+          <w:p>
+            <w:pPr>
+              <w:rPr>
+                <w:sz w:val="18"/>
+                <w:szCs w:val="18"/>
+              </w:rPr>
+            </w:pPr>
+            <w:r>
+              <w:rPr>
+                <w:sz w:val="18"/>
+                <w:szCs w:val="18"/>
+              </w:rPr>
+              <w:t>Si (Manzana)</w:t>
+            </w:r>
+          </w:p>
+        </w:tc>
+        <w:tc>
+          <w:tcPr>
+            <w:tcW w:w="2409" w:type="dxa"/>
+            <w:shd w:val="clear" w:color="auto" w:fill="FFC000" w:themeFill="accent4"/>
+          </w:tcPr>
+          <w:p>
+            <w:pPr>
+              <w:rPr>
+                <w:sz w:val="18"/>
+                <w:szCs w:val="18"/>
+              </w:rPr>
+            </w:pPr>
+            <w:r>
+              <w:rPr>
+                <w:sz w:val="18"/>
+                <w:szCs w:val="18"/>
+              </w:rPr>
+              <w:t>Si (Manzana)</w:t>
+            </w:r>
+          </w:p>
+        </w:tc>
+        <w:tc>
+          <w:tcPr>
+            <w:tcW w:w="2268" w:type="dxa"/>
+            <w:shd w:val="clear" w:color="auto" w:fill="FFC000" w:themeFill="accent4"/>
+          </w:tcPr>
+          <w:p>
+            <w:pPr>
+              <w:rPr>
+                <w:sz w:val="18"/>
+                <w:szCs w:val="18"/>
+              </w:rPr>
+            </w:pPr>
+            <w:r>
+              <w:rPr>
+                <w:sz w:val="18"/>
+                <w:szCs w:val="18"/>
+              </w:rPr>
+              <w:t>Si (Manzana)</w:t>
+            </w:r>
+          </w:p>
+        </w:tc>
+        <w:tc>
+          <w:tcPr>
+            <w:tcW w:w="2488" w:type="dxa"/>
+            <w:shd w:val="clear" w:color="auto" w:fill="FFC000" w:themeFill="accent4"/>
+          </w:tcPr>
+          <w:p>
+            <w:pPr>
+              <w:rPr>
+                <w:sz w:val="18"/>
+                <w:szCs w:val="18"/>
+              </w:rPr>
+            </w:pPr>
+            <w:r>
+              <w:rPr>
+                <w:sz w:val="18"/>
+                <w:szCs w:val="18"/>
+              </w:rPr>
+              <w:t>Si (Manzana)</w:t>
+            </w:r>
+          </w:p>
+        </w:tc>
+      </w:tr>
+      <w:tr>
+        <w:tc>
+          <w:tcPr>
+            <w:tcW w:w="279" w:type="dxa"/>
+            <w:shd w:val="clear" w:color="auto" w:fill="auto"/>
+            <w:vAlign w:val="center"/>
+          </w:tcPr>
+          <w:p>
+            <w:pPr>
+              <w:jc w:val="center"/>
+              <w:rPr>
+                <w:sz w:val="18"/>
+                <w:szCs w:val="18"/>
+              </w:rPr>
+            </w:pPr>
+            <w:r>
+              <w:rPr>
+                <w:sz w:val="18"/>
+                <w:szCs w:val="18"/>
+              </w:rPr>
+              <w:t>9</w:t>
+            </w:r>
+          </w:p>
+        </w:tc>
+        <w:tc>
+          <w:tcPr>
+            <w:tcW w:w="2268" w:type="dxa"/>
+          </w:tcPr>
+          <w:p>
+            <w:pPr>
+              <w:rPr>
+                <w:sz w:val="18"/>
+                <w:szCs w:val="18"/>
+              </w:rPr>
+            </w:pPr>
+            <w:r>
+              <w:t>Piña</w:t>
+            </w:r>
+          </w:p>
+        </w:tc>
+        <w:tc>
+          <w:tcPr>
+            <w:tcW w:w="2410" w:type="dxa"/>
+          </w:tcPr>
+          <w:p>
+            <w:pPr>
+              <w:rPr>
+                <w:sz w:val="18"/>
+                <w:szCs w:val="18"/>
+              </w:rPr>
+            </w:pPr>
+            <w:r>
+              <w:rPr>
+                <w:sz w:val="18"/>
+                <w:szCs w:val="18"/>
+              </w:rPr>
+              <w:t>Si</w:t>
+            </w:r>
+          </w:p>
+        </w:tc>
+        <w:tc>
+          <w:tcPr>
+            <w:tcW w:w="2268" w:type="dxa"/>
+          </w:tcPr>
+          <w:p>
+            <w:pPr>
+              <w:rPr>
+                <w:sz w:val="18"/>
+                <w:szCs w:val="18"/>
+              </w:rPr>
+            </w:pPr>
+            <w:r>
+              <w:rPr>
+                <w:sz w:val="18"/>
+                <w:szCs w:val="18"/>
+              </w:rPr>
+              <w:t>Si</w:t>
+            </w:r>
+          </w:p>
+        </w:tc>
+        <w:tc>
+          <w:tcPr>
+            <w:tcW w:w="2409" w:type="dxa"/>
+          </w:tcPr>
+          <w:p>
+            <w:pPr>
+              <w:rPr>
+                <w:sz w:val="18"/>
+                <w:szCs w:val="18"/>
+              </w:rPr>
+            </w:pPr>
+            <w:r>
+              <w:rPr>
+                <w:sz w:val="18"/>
+                <w:szCs w:val="18"/>
+              </w:rPr>
+              <w:t>Si</w:t>
+            </w:r>
+          </w:p>
+        </w:tc>
+        <w:tc>
+          <w:tcPr>
+            <w:tcW w:w="2268" w:type="dxa"/>
+          </w:tcPr>
+          <w:p>
+            <w:pPr>
+              <w:rPr>
+                <w:sz w:val="18"/>
+                <w:szCs w:val="18"/>
+              </w:rPr>
+            </w:pPr>
+            <w:r>
+              <w:rPr>
+                <w:sz w:val="18"/>
+                <w:szCs w:val="18"/>
+              </w:rPr>
+              <w:t>Si</w:t>
+            </w:r>
+          </w:p>
+        </w:tc>
+        <w:tc>
+          <w:tcPr>
+            <w:tcW w:w="2488" w:type="dxa"/>
+          </w:tcPr>
+          <w:p>
+            <w:pPr>
+              <w:rPr>
+                <w:sz w:val="18"/>
+                <w:szCs w:val="18"/>
+              </w:rPr>
+            </w:pPr>
+            <w:r>
+              <w:rPr>
+                <w:sz w:val="18"/>
+                <w:szCs w:val="18"/>
+              </w:rPr>
+              <w:t xml:space="preserve">Si </w:t>
+            </w:r>
+          </w:p>
+        </w:tc>
+      </w:tr>
+      <w:tr>
+        <w:tc>
+          <w:tcPr>
+            <w:tcW w:w="279" w:type="dxa"/>
+            <w:shd w:val="clear" w:color="auto" w:fill="auto"/>
+            <w:vAlign w:val="center"/>
+          </w:tcPr>
+          <w:p>
+            <w:pPr>
+              <w:jc w:val="center"/>
+              <w:rPr>
+                <w:sz w:val="18"/>
+                <w:szCs w:val="18"/>
+              </w:rPr>
+            </w:pPr>
+            <w:r>
+              <w:rPr>
+                <w:sz w:val="18"/>
+                <w:szCs w:val="18"/>
+              </w:rPr>
+              <w:t>10</w:t>
+            </w:r>
+          </w:p>
+        </w:tc>
+        <w:tc>
+          <w:tcPr>
+            <w:tcW w:w="2268" w:type="dxa"/>
+          </w:tcPr>
+          <w:p>
+            <w:pPr>
+              <w:rPr>
+                <w:sz w:val="18"/>
+                <w:szCs w:val="18"/>
+              </w:rPr>
+            </w:pPr>
+            <w:r>
+              <w:t xml:space="preserve">Yuca </w:t>
+            </w:r>
+          </w:p>
+        </w:tc>
+        <w:tc>
+          <w:tcPr>
+            <w:tcW w:w="2410" w:type="dxa"/>
+          </w:tcPr>
+          <w:p>
+            <w:pPr>
+              <w:rPr>
+                <w:sz w:val="18"/>
+                <w:szCs w:val="18"/>
+              </w:rPr>
+            </w:pPr>
+          </w:p>
+        </w:tc>
+        <w:tc>
+          <w:tcPr>
+            <w:tcW w:w="2268" w:type="dxa"/>
+          </w:tcPr>
+          <w:p>
+            <w:pPr>
+              <w:rPr>
+                <w:sz w:val="18"/>
+                <w:szCs w:val="18"/>
+              </w:rPr>
+            </w:pPr>
+          </w:p>
+        </w:tc>
+        <w:tc>
+          <w:tcPr>
+            <w:tcW w:w="2409" w:type="dxa"/>
+          </w:tcPr>
+          <w:p>
+            <w:pPr>
+              <w:rPr>
+                <w:sz w:val="18"/>
+                <w:szCs w:val="18"/>
+              </w:rPr>
+            </w:pPr>
+          </w:p>
+        </w:tc>
+        <w:tc>
+          <w:tcPr>
+            <w:tcW w:w="2268" w:type="dxa"/>
+          </w:tcPr>
+          <w:p>
+            <w:pPr>
+              <w:rPr>
+                <w:sz w:val="18"/>
+                <w:szCs w:val="18"/>
+              </w:rPr>
+            </w:pPr>
+          </w:p>
+        </w:tc>
+        <w:tc>
+          <w:tcPr>
+            <w:tcW w:w="2488" w:type="dxa"/>
+          </w:tcPr>
+          <w:p>
+            <w:pPr>
+              <w:rPr>
+                <w:sz w:val="18"/>
+                <w:szCs w:val="18"/>
+              </w:rPr>
+            </w:pPr>
+          </w:p>
+        </w:tc>
+      </w:tr>
+      <w:tr>
+        <w:tc>
+          <w:tcPr>
+            <w:tcW w:w="279" w:type="dxa"/>
+            <w:shd w:val="clear" w:color="auto" w:fill="auto"/>
+            <w:vAlign w:val="center"/>
+          </w:tcPr>
+          <w:p>
+            <w:pPr>
+              <w:jc w:val="center"/>
+              <w:rPr>
+                <w:sz w:val="18"/>
+                <w:szCs w:val="18"/>
+              </w:rPr>
+            </w:pPr>
+            <w:r>
+              <w:rPr>
+                <w:sz w:val="18"/>
+                <w:szCs w:val="18"/>
+              </w:rPr>
+              <w:t>11</w:t>
+            </w:r>
+          </w:p>
+        </w:tc>
+        <w:tc>
+          <w:tcPr>
+            <w:tcW w:w="2268" w:type="dxa"/>
+          </w:tcPr>
+          <w:p>
+            <w:pPr>
+              <w:rPr>
+                <w:sz w:val="18"/>
+                <w:szCs w:val="18"/>
+              </w:rPr>
+            </w:pPr>
+            <w:r>
+              <w:t>Patata pequeña (S)</w:t>
+            </w:r>
+          </w:p>
+        </w:tc>
+        <w:tc>
+          <w:tcPr>
+            <w:tcW w:w="2410" w:type="dxa"/>
+          </w:tcPr>
+          <w:p>
+            <w:pPr>
+              <w:rPr>
+                <w:sz w:val="18"/>
+                <w:szCs w:val="18"/>
+              </w:rPr>
+            </w:pPr>
+          </w:p>
+        </w:tc>
+        <w:tc>
+          <w:tcPr>
+            <w:tcW w:w="2268" w:type="dxa"/>
+          </w:tcPr>
+          <w:p>
+            <w:pPr>
+              <w:rPr>
+                <w:sz w:val="18"/>
+                <w:szCs w:val="18"/>
+              </w:rPr>
+            </w:pPr>
+          </w:p>
+        </w:tc>
+        <w:tc>
+          <w:tcPr>
+            <w:tcW w:w="2409" w:type="dxa"/>
+          </w:tcPr>
+          <w:p>
+            <w:pPr>
+              <w:rPr>
+                <w:sz w:val="18"/>
+                <w:szCs w:val="18"/>
+              </w:rPr>
+            </w:pPr>
+          </w:p>
+        </w:tc>
+        <w:tc>
+          <w:tcPr>
+            <w:tcW w:w="2268" w:type="dxa"/>
+          </w:tcPr>
+          <w:p>
+            <w:pPr>
+              <w:rPr>
+                <w:sz w:val="18"/>
+                <w:szCs w:val="18"/>
+              </w:rPr>
+            </w:pPr>
+          </w:p>
+        </w:tc>
+        <w:tc>
+          <w:tcPr>
+            <w:tcW w:w="2488" w:type="dxa"/>
+          </w:tcPr>
+          <w:p>
+            <w:pPr>
+              <w:rPr>
+                <w:sz w:val="18"/>
+                <w:szCs w:val="18"/>
+              </w:rPr>
+            </w:pPr>
+          </w:p>
+        </w:tc>
+      </w:tr>
+      <w:tr>
+        <w:tc>
+          <w:tcPr>
+            <w:tcW w:w="279" w:type="dxa"/>
+            <w:shd w:val="clear" w:color="auto" w:fill="auto"/>
+            <w:vAlign w:val="center"/>
+          </w:tcPr>
+          <w:p>
+            <w:pPr>
+              <w:jc w:val="center"/>
+              <w:rPr>
+                <w:sz w:val="18"/>
+                <w:szCs w:val="18"/>
+              </w:rPr>
+            </w:pPr>
+            <w:r>
+              <w:rPr>
+                <w:sz w:val="18"/>
+                <w:szCs w:val="18"/>
+              </w:rPr>
+              <w:t>12</w:t>
+            </w:r>
+          </w:p>
+        </w:tc>
+        <w:tc>
+          <w:tcPr>
+            <w:tcW w:w="2268" w:type="dxa"/>
+          </w:tcPr>
+          <w:p>
+            <w:pPr>
+              <w:rPr>
+                <w:sz w:val="18"/>
+                <w:szCs w:val="18"/>
+              </w:rPr>
+            </w:pPr>
+            <w:r>
+              <w:t>Patata mediana (M)</w:t>
+            </w:r>
+          </w:p>
+        </w:tc>
+        <w:tc>
+          <w:tcPr>
+            <w:tcW w:w="2410" w:type="dxa"/>
+          </w:tcPr>
+          <w:p>
+            <w:pPr>
+              <w:rPr>
+                <w:sz w:val="18"/>
+                <w:szCs w:val="18"/>
+              </w:rPr>
+            </w:pPr>
+          </w:p>
+        </w:tc>
+        <w:tc>
+          <w:tcPr>
+            <w:tcW w:w="2268" w:type="dxa"/>
+          </w:tcPr>
+          <w:p>
+            <w:pPr>
+              <w:rPr>
+                <w:sz w:val="18"/>
+                <w:szCs w:val="18"/>
+              </w:rPr>
+            </w:pPr>
+          </w:p>
+        </w:tc>
+        <w:tc>
+          <w:tcPr>
+            <w:tcW w:w="2409" w:type="dxa"/>
+          </w:tcPr>
+          <w:p>
+            <w:pPr>
+              <w:rPr>
+                <w:sz w:val="18"/>
+                <w:szCs w:val="18"/>
+              </w:rPr>
+            </w:pPr>
+          </w:p>
+        </w:tc>
+        <w:tc>
+          <w:tcPr>
+            <w:tcW w:w="2268" w:type="dxa"/>
+          </w:tcPr>
+          <w:p>
+            <w:pPr>
+              <w:rPr>
+                <w:sz w:val="18"/>
+                <w:szCs w:val="18"/>
+              </w:rPr>
+            </w:pPr>
+          </w:p>
+        </w:tc>
+        <w:tc>
+          <w:tcPr>
+            <w:tcW w:w="2488" w:type="dxa"/>
+          </w:tcPr>
+          <w:p>
+            <w:pPr>
+              <w:rPr>
+                <w:sz w:val="18"/>
+                <w:szCs w:val="18"/>
+              </w:rPr>
+            </w:pPr>
+          </w:p>
+        </w:tc>
+      </w:tr>
+      <w:tr>
+        <w:tc>
+          <w:tcPr>
+            <w:tcW w:w="279" w:type="dxa"/>
+            <w:shd w:val="clear" w:color="auto" w:fill="auto"/>
+            <w:vAlign w:val="center"/>
+          </w:tcPr>
+          <w:p>
+            <w:pPr>
+              <w:jc w:val="center"/>
+              <w:rPr>
+                <w:sz w:val="18"/>
+                <w:szCs w:val="18"/>
+              </w:rPr>
+            </w:pPr>
+            <w:r>
+              <w:rPr>
+                <w:sz w:val="18"/>
+                <w:szCs w:val="18"/>
+              </w:rPr>
+              <w:t>13</w:t>
+            </w:r>
+          </w:p>
+        </w:tc>
+        <w:tc>
+          <w:tcPr>
+            <w:tcW w:w="2268" w:type="dxa"/>
+          </w:tcPr>
+          <w:p>
+            <w:pPr>
+              <w:rPr>
+                <w:sz w:val="18"/>
+                <w:szCs w:val="18"/>
+              </w:rPr>
+            </w:pPr>
+            <w:r>
+              <w:t>Patata grande (XL)</w:t>
+            </w:r>
+          </w:p>
+        </w:tc>
+        <w:tc>
+          <w:tcPr>
+            <w:tcW w:w="2410" w:type="dxa"/>
+          </w:tcPr>
+          <w:p>
+            <w:pPr>
+              <w:rPr>
+                <w:sz w:val="18"/>
+                <w:szCs w:val="18"/>
+              </w:rPr>
+            </w:pPr>
+          </w:p>
+        </w:tc>
+        <w:tc>
+          <w:tcPr>
+            <w:tcW w:w="2268" w:type="dxa"/>
+          </w:tcPr>
+          <w:p>
+            <w:pPr>
+              <w:rPr>
+                <w:sz w:val="18"/>
+                <w:szCs w:val="18"/>
+              </w:rPr>
+            </w:pPr>
+          </w:p>
+        </w:tc>
+        <w:tc>
+          <w:tcPr>
+            <w:tcW w:w="2409" w:type="dxa"/>
+          </w:tcPr>
+          <w:p>
+            <w:pPr>
+              <w:rPr>
+                <w:sz w:val="18"/>
+                <w:szCs w:val="18"/>
+              </w:rPr>
+            </w:pPr>
+          </w:p>
+        </w:tc>
+        <w:tc>
+          <w:tcPr>
+            <w:tcW w:w="2268" w:type="dxa"/>
+          </w:tcPr>
+          <w:p>
+            <w:pPr>
+              <w:rPr>
+                <w:sz w:val="18"/>
+                <w:szCs w:val="18"/>
+              </w:rPr>
+            </w:pPr>
+          </w:p>
+        </w:tc>
+        <w:tc>
+          <w:tcPr>
+            <w:tcW w:w="2488" w:type="dxa"/>
+          </w:tcPr>
+          <w:p>
+            <w:pPr>
+              <w:rPr>
+                <w:sz w:val="18"/>
+                <w:szCs w:val="18"/>
+              </w:rPr>
+            </w:pPr>
+          </w:p>
+        </w:tc>
+      </w:tr>
+      <w:tr>
+        <w:tc>
+          <w:tcPr>
+            <w:tcW w:w="279" w:type="dxa"/>
+            <w:shd w:val="clear" w:color="auto" w:fill="auto"/>
+            <w:vAlign w:val="center"/>
+          </w:tcPr>
+          <w:p>
+            <w:pPr>
+              <w:jc w:val="center"/>
+              <w:rPr>
+                <w:sz w:val="18"/>
+                <w:szCs w:val="18"/>
+              </w:rPr>
+            </w:pPr>
+            <w:r>
+              <w:rPr>
+                <w:sz w:val="18"/>
+                <w:szCs w:val="18"/>
+              </w:rPr>
+              <w:t>14</w:t>
+            </w:r>
+          </w:p>
+        </w:tc>
+        <w:tc>
+          <w:tcPr>
+            <w:tcW w:w="2268" w:type="dxa"/>
+          </w:tcPr>
+          <w:p>
+            <w:pPr>
+              <w:rPr>
+                <w:sz w:val="18"/>
+                <w:szCs w:val="18"/>
+              </w:rPr>
+            </w:pPr>
+            <w:r>
+              <w:t>Piña de pino</w:t>
+            </w:r>
+          </w:p>
+        </w:tc>
+        <w:tc>
+          <w:tcPr>
+            <w:tcW w:w="2410" w:type="dxa"/>
+          </w:tcPr>
+          <w:p>
+            <w:pPr>
+              <w:rPr>
+                <w:sz w:val="18"/>
+                <w:szCs w:val="18"/>
+              </w:rPr>
+            </w:pPr>
+          </w:p>
+        </w:tc>
+        <w:tc>
+          <w:tcPr>
+            <w:tcW w:w="2268" w:type="dxa"/>
+          </w:tcPr>
+          <w:p>
+            <w:pPr>
+              <w:rPr>
+                <w:sz w:val="18"/>
+                <w:szCs w:val="18"/>
+              </w:rPr>
+            </w:pPr>
+          </w:p>
+        </w:tc>
+        <w:tc>
+          <w:tcPr>
+            <w:tcW w:w="2409" w:type="dxa"/>
+          </w:tcPr>
+          <w:p>
+            <w:pPr>
+              <w:rPr>
+                <w:sz w:val="18"/>
+                <w:szCs w:val="18"/>
+              </w:rPr>
+            </w:pPr>
+          </w:p>
+        </w:tc>
+        <w:tc>
+          <w:tcPr>
+            <w:tcW w:w="2268" w:type="dxa"/>
+          </w:tcPr>
+          <w:p>
+            <w:pPr>
+              <w:rPr>
+                <w:sz w:val="18"/>
+                <w:szCs w:val="18"/>
+              </w:rPr>
+            </w:pPr>
+          </w:p>
+        </w:tc>
+        <w:tc>
+          <w:tcPr>
+            <w:tcW w:w="2488" w:type="dxa"/>
+          </w:tcPr>
+          <w:p>
+            <w:pPr>
+              <w:rPr>
+                <w:sz w:val="18"/>
+                <w:szCs w:val="18"/>
+              </w:rPr>
+            </w:pPr>
+          </w:p>
+        </w:tc>
+      </w:tr>
+      <w:tr>
+        <w:tc>
+          <w:tcPr>
+            <w:tcW w:w="279" w:type="dxa"/>
+            <w:shd w:val="clear" w:color="auto" w:fill="auto"/>
           </w:tcPr>
           <w:p/>
         </w:tc>
         <w:tc>
           <w:tcPr>
-            <w:tcW w:w="4247" w:type="dxa"/>
+            <w:tcW w:w="2268" w:type="dxa"/>
+          </w:tcPr>
+          <w:p>
+            <w:pPr>
+              <w:rPr>
+                <w:sz w:val="18"/>
+                <w:szCs w:val="18"/>
+              </w:rPr>
+            </w:pPr>
+          </w:p>
+        </w:tc>
+        <w:tc>
+          <w:tcPr>
+            <w:tcW w:w="2410" w:type="dxa"/>
+          </w:tcPr>
+          <w:p>
+            <w:pPr>
+              <w:rPr>
+                <w:sz w:val="18"/>
+                <w:szCs w:val="18"/>
+              </w:rPr>
+            </w:pPr>
+          </w:p>
+        </w:tc>
+        <w:tc>
+          <w:tcPr>
+            <w:tcW w:w="2268" w:type="dxa"/>
+          </w:tcPr>
+          <w:p>
+            <w:pPr>
+              <w:rPr>
+                <w:sz w:val="18"/>
+                <w:szCs w:val="18"/>
+              </w:rPr>
+            </w:pPr>
+          </w:p>
+        </w:tc>
+        <w:tc>
+          <w:tcPr>
+            <w:tcW w:w="2409" w:type="dxa"/>
+          </w:tcPr>
+          <w:p>
+            <w:pPr>
+              <w:rPr>
+                <w:sz w:val="18"/>
+                <w:szCs w:val="18"/>
+              </w:rPr>
+            </w:pPr>
+          </w:p>
+        </w:tc>
+        <w:tc>
+          <w:tcPr>
+            <w:tcW w:w="2268" w:type="dxa"/>
+          </w:tcPr>
+          <w:p>
+            <w:pPr>
+              <w:rPr>
+                <w:sz w:val="18"/>
+                <w:szCs w:val="18"/>
+              </w:rPr>
+            </w:pPr>
+          </w:p>
+        </w:tc>
+        <w:tc>
+          <w:tcPr>
+            <w:tcW w:w="2488" w:type="dxa"/>
+          </w:tcPr>
+          <w:p>
+            <w:pPr>
+              <w:rPr>
+                <w:sz w:val="18"/>
+                <w:szCs w:val="18"/>
+              </w:rPr>
+            </w:pPr>
+          </w:p>
+        </w:tc>
+      </w:tr>
+      <w:tr>
+        <w:tc>
+          <w:tcPr>
+            <w:tcW w:w="279" w:type="dxa"/>
           </w:tcPr>
           <w:p/>
+        </w:tc>
+        <w:tc>
+          <w:tcPr>
+            <w:tcW w:w="2268" w:type="dxa"/>
+          </w:tcPr>
+          <w:p>
+            <w:pPr>
+              <w:rPr>
+                <w:sz w:val="18"/>
+                <w:szCs w:val="18"/>
+              </w:rPr>
+            </w:pPr>
+          </w:p>
+        </w:tc>
+        <w:tc>
+          <w:tcPr>
+            <w:tcW w:w="2410" w:type="dxa"/>
+          </w:tcPr>
+          <w:p>
+            <w:pPr>
+              <w:rPr>
+                <w:sz w:val="18"/>
+                <w:szCs w:val="18"/>
+              </w:rPr>
+            </w:pPr>
+          </w:p>
+        </w:tc>
+        <w:tc>
+          <w:tcPr>
+            <w:tcW w:w="2268" w:type="dxa"/>
+          </w:tcPr>
+          <w:p>
+            <w:pPr>
+              <w:rPr>
+                <w:sz w:val="18"/>
+                <w:szCs w:val="18"/>
+              </w:rPr>
+            </w:pPr>
+          </w:p>
+        </w:tc>
+        <w:tc>
+          <w:tcPr>
+            <w:tcW w:w="2409" w:type="dxa"/>
+          </w:tcPr>
+          <w:p>
+            <w:pPr>
+              <w:rPr>
+                <w:sz w:val="18"/>
+                <w:szCs w:val="18"/>
+              </w:rPr>
+            </w:pPr>
+          </w:p>
+        </w:tc>
+        <w:tc>
+          <w:tcPr>
+            <w:tcW w:w="2268" w:type="dxa"/>
+          </w:tcPr>
+          <w:p>
+            <w:pPr>
+              <w:rPr>
+                <w:sz w:val="18"/>
+                <w:szCs w:val="18"/>
+              </w:rPr>
+            </w:pPr>
+          </w:p>
+        </w:tc>
+        <w:tc>
+          <w:tcPr>
+            <w:tcW w:w="2488" w:type="dxa"/>
+          </w:tcPr>
+          <w:p>
+            <w:pPr>
+              <w:rPr>
+                <w:sz w:val="18"/>
+                <w:szCs w:val="18"/>
+              </w:rPr>
+            </w:pPr>
+          </w:p>
+        </w:tc>
+      </w:tr>
+      <w:tr>
+        <w:tc>
+          <w:tcPr>
+            <w:tcW w:w="279" w:type="dxa"/>
+          </w:tcPr>
+          <w:p/>
+        </w:tc>
+        <w:tc>
+          <w:tcPr>
+            <w:tcW w:w="2268" w:type="dxa"/>
+          </w:tcPr>
+          <w:p>
+            <w:pPr>
+              <w:rPr>
+                <w:sz w:val="18"/>
+                <w:szCs w:val="18"/>
+              </w:rPr>
+            </w:pPr>
+          </w:p>
+        </w:tc>
+        <w:tc>
+          <w:tcPr>
+            <w:tcW w:w="2410" w:type="dxa"/>
+          </w:tcPr>
+          <w:p>
+            <w:pPr>
+              <w:rPr>
+                <w:sz w:val="18"/>
+                <w:szCs w:val="18"/>
+              </w:rPr>
+            </w:pPr>
+          </w:p>
+        </w:tc>
+        <w:tc>
+          <w:tcPr>
+            <w:tcW w:w="2268" w:type="dxa"/>
+          </w:tcPr>
+          <w:p>
+            <w:pPr>
+              <w:rPr>
+                <w:sz w:val="18"/>
+                <w:szCs w:val="18"/>
+              </w:rPr>
+            </w:pPr>
+          </w:p>
+        </w:tc>
+        <w:tc>
+          <w:tcPr>
+            <w:tcW w:w="2409" w:type="dxa"/>
+          </w:tcPr>
+          <w:p>
+            <w:pPr>
+              <w:rPr>
+                <w:sz w:val="18"/>
+                <w:szCs w:val="18"/>
+              </w:rPr>
+            </w:pPr>
+          </w:p>
+        </w:tc>
+        <w:tc>
+          <w:tcPr>
+            <w:tcW w:w="2268" w:type="dxa"/>
+          </w:tcPr>
+          <w:p>
+            <w:pPr>
+              <w:rPr>
+                <w:sz w:val="18"/>
+                <w:szCs w:val="18"/>
+              </w:rPr>
+            </w:pPr>
+          </w:p>
+        </w:tc>
+        <w:tc>
+          <w:tcPr>
+            <w:tcW w:w="2488" w:type="dxa"/>
+          </w:tcPr>
+          <w:p>
+            <w:pPr>
+              <w:rPr>
+                <w:sz w:val="18"/>
+                <w:szCs w:val="18"/>
+              </w:rPr>
+            </w:pPr>
+          </w:p>
+        </w:tc>
+      </w:tr>
+      <w:tr>
+        <w:tc>
+          <w:tcPr>
+            <w:tcW w:w="279" w:type="dxa"/>
+          </w:tcPr>
+          <w:p/>
+        </w:tc>
+        <w:tc>
+          <w:tcPr>
+            <w:tcW w:w="2268" w:type="dxa"/>
+          </w:tcPr>
+          <w:p>
+            <w:pPr>
+              <w:rPr>
+                <w:sz w:val="18"/>
+                <w:szCs w:val="18"/>
+              </w:rPr>
+            </w:pPr>
+          </w:p>
+        </w:tc>
+        <w:tc>
+          <w:tcPr>
+            <w:tcW w:w="2410" w:type="dxa"/>
+          </w:tcPr>
+          <w:p>
+            <w:pPr>
+              <w:rPr>
+                <w:sz w:val="18"/>
+                <w:szCs w:val="18"/>
+              </w:rPr>
+            </w:pPr>
+          </w:p>
+        </w:tc>
+        <w:tc>
+          <w:tcPr>
+            <w:tcW w:w="2268" w:type="dxa"/>
+          </w:tcPr>
+          <w:p>
+            <w:pPr>
+              <w:rPr>
+                <w:sz w:val="18"/>
+                <w:szCs w:val="18"/>
+              </w:rPr>
+            </w:pPr>
+          </w:p>
+        </w:tc>
+        <w:tc>
+          <w:tcPr>
+            <w:tcW w:w="2409" w:type="dxa"/>
+          </w:tcPr>
+          <w:p>
+            <w:pPr>
+              <w:rPr>
+                <w:sz w:val="18"/>
+                <w:szCs w:val="18"/>
+              </w:rPr>
+            </w:pPr>
+          </w:p>
+        </w:tc>
+        <w:tc>
+          <w:tcPr>
+            <w:tcW w:w="2268" w:type="dxa"/>
+          </w:tcPr>
+          <w:p>
+            <w:pPr>
+              <w:rPr>
+                <w:sz w:val="18"/>
+                <w:szCs w:val="18"/>
+              </w:rPr>
+            </w:pPr>
+          </w:p>
+        </w:tc>
+        <w:tc>
+          <w:tcPr>
+            <w:tcW w:w="2488" w:type="dxa"/>
+          </w:tcPr>
+          <w:p>
+            <w:pPr>
+              <w:rPr>
+                <w:sz w:val="18"/>
+                <w:szCs w:val="18"/>
+              </w:rPr>
+            </w:pPr>
+          </w:p>
+        </w:tc>
+      </w:tr>
+      <w:tr>
+        <w:tc>
+          <w:tcPr>
+            <w:tcW w:w="279" w:type="dxa"/>
+          </w:tcPr>
+          <w:p/>
+        </w:tc>
+        <w:tc>
+          <w:tcPr>
+            <w:tcW w:w="2268" w:type="dxa"/>
+          </w:tcPr>
+          <w:p>
+            <w:pPr>
+              <w:rPr>
+                <w:sz w:val="18"/>
+                <w:szCs w:val="18"/>
+              </w:rPr>
+            </w:pPr>
+          </w:p>
+        </w:tc>
+        <w:tc>
+          <w:tcPr>
+            <w:tcW w:w="2410" w:type="dxa"/>
+          </w:tcPr>
+          <w:p>
+            <w:pPr>
+              <w:rPr>
+                <w:sz w:val="18"/>
+                <w:szCs w:val="18"/>
+              </w:rPr>
+            </w:pPr>
+          </w:p>
+        </w:tc>
+        <w:tc>
+          <w:tcPr>
+            <w:tcW w:w="2268" w:type="dxa"/>
+          </w:tcPr>
+          <w:p>
+            <w:pPr>
+              <w:rPr>
+                <w:sz w:val="18"/>
+                <w:szCs w:val="18"/>
+              </w:rPr>
+            </w:pPr>
+          </w:p>
+        </w:tc>
+        <w:tc>
+          <w:tcPr>
+            <w:tcW w:w="2409" w:type="dxa"/>
+          </w:tcPr>
+          <w:p>
+            <w:pPr>
+              <w:rPr>
+                <w:sz w:val="18"/>
+                <w:szCs w:val="18"/>
+              </w:rPr>
+            </w:pPr>
+          </w:p>
+        </w:tc>
+        <w:tc>
+          <w:tcPr>
+            <w:tcW w:w="2268" w:type="dxa"/>
+          </w:tcPr>
+          <w:p>
+            <w:pPr>
+              <w:rPr>
+                <w:sz w:val="18"/>
+                <w:szCs w:val="18"/>
+              </w:rPr>
+            </w:pPr>
+          </w:p>
+        </w:tc>
+        <w:tc>
+          <w:tcPr>
+            <w:tcW w:w="2488" w:type="dxa"/>
+          </w:tcPr>
+          <w:p>
+            <w:pPr>
+              <w:rPr>
+                <w:sz w:val="18"/>
+                <w:szCs w:val="18"/>
+              </w:rPr>
+            </w:pPr>
+          </w:p>
+        </w:tc>
+      </w:tr>
+      <w:tr>
+        <w:tc>
+          <w:tcPr>
+            <w:tcW w:w="279" w:type="dxa"/>
+          </w:tcPr>
+          <w:p/>
+        </w:tc>
+        <w:tc>
+          <w:tcPr>
+            <w:tcW w:w="2268" w:type="dxa"/>
+          </w:tcPr>
+          <w:p>
+            <w:pPr>
+              <w:rPr>
+                <w:sz w:val="18"/>
+                <w:szCs w:val="18"/>
+              </w:rPr>
+            </w:pPr>
+          </w:p>
+        </w:tc>
+        <w:tc>
+          <w:tcPr>
+            <w:tcW w:w="2410" w:type="dxa"/>
+          </w:tcPr>
+          <w:p>
+            <w:pPr>
+              <w:rPr>
+                <w:sz w:val="18"/>
+                <w:szCs w:val="18"/>
+              </w:rPr>
+            </w:pPr>
+          </w:p>
+        </w:tc>
+        <w:tc>
+          <w:tcPr>
+            <w:tcW w:w="2268" w:type="dxa"/>
+          </w:tcPr>
+          <w:p>
+            <w:pPr>
+              <w:rPr>
+                <w:sz w:val="18"/>
+                <w:szCs w:val="18"/>
+              </w:rPr>
+            </w:pPr>
+          </w:p>
+        </w:tc>
+        <w:tc>
+          <w:tcPr>
+            <w:tcW w:w="2409" w:type="dxa"/>
+          </w:tcPr>
+          <w:p>
+            <w:pPr>
+              <w:rPr>
+                <w:sz w:val="18"/>
+                <w:szCs w:val="18"/>
+              </w:rPr>
+            </w:pPr>
+          </w:p>
+        </w:tc>
+        <w:tc>
+          <w:tcPr>
+            <w:tcW w:w="2268" w:type="dxa"/>
+          </w:tcPr>
+          <w:p>
+            <w:pPr>
+              <w:rPr>
+                <w:sz w:val="18"/>
+                <w:szCs w:val="18"/>
+              </w:rPr>
+            </w:pPr>
+          </w:p>
+        </w:tc>
+        <w:tc>
+          <w:tcPr>
+            <w:tcW w:w="2488" w:type="dxa"/>
+          </w:tcPr>
+          <w:p>
+            <w:pPr>
+              <w:rPr>
+                <w:sz w:val="18"/>
+                <w:szCs w:val="18"/>
+              </w:rPr>
+            </w:pPr>
+          </w:p>
         </w:tc>
       </w:tr>
     </w:tbl>
-    <w:p>
-      <w:r>
-        <w:t>Animaciones para personajes</w:t>
-      </w:r>
-    </w:p>
+    <w:p/>
+    <w:p/>
     <w:sectPr>
-      <w:pgSz w:w="11906" w:h="16838"/>
-      <w:pgMar w:top="1417" w:right="1701" w:bottom="1417" w:left="1701" w:header="708" w:footer="708" w:gutter="0"/>
+      <w:pgSz w:w="15840" w:h="12240" w:orient="landscape" w:code="1"/>
+      <w:pgMar w:top="720" w:right="720" w:bottom="720" w:left="720" w:header="708" w:footer="708" w:gutter="0"/>
       <w:cols w:space="708"/>
       <w:docGrid w:linePitch="360"/>
     </w:sectPr>
@@ -220,6 +2703,7 @@
     <w:lsdException w:name="HTML Sample" w:semiHidden="1" w:unhideWhenUsed="1"/>
     <w:lsdException w:name="HTML Typewriter" w:semiHidden="1" w:unhideWhenUsed="1"/>
     <w:lsdException w:name="HTML Variable" w:semiHidden="1" w:unhideWhenUsed="1"/>
+    <w:lsdException w:name="Normal Table" w:semiHidden="1" w:unhideWhenUsed="1"/>
     <w:lsdException w:name="annotation subject" w:semiHidden="1" w:unhideWhenUsed="1"/>
     <w:lsdException w:name="No List" w:semiHidden="1" w:unhideWhenUsed="1"/>
     <w:lsdException w:name="Outline List 1" w:semiHidden="1" w:unhideWhenUsed="1"/>
@@ -266,8 +2750,10 @@
     <w:lsdException w:name="Table Subtle 2" w:semiHidden="1" w:unhideWhenUsed="1"/>
     <w:lsdException w:name="Table Web 1" w:semiHidden="1" w:unhideWhenUsed="1"/>
     <w:lsdException w:name="Table Web 2" w:semiHidden="1" w:unhideWhenUsed="1"/>
+    <w:lsdException w:name="Table Web 3" w:semiHidden="1" w:unhideWhenUsed="1"/>
     <w:lsdException w:name="Balloon Text" w:semiHidden="1" w:unhideWhenUsed="1"/>
     <w:lsdException w:name="Table Grid" w:uiPriority="39"/>
+    <w:lsdException w:name="Table Theme" w:semiHidden="1" w:unhideWhenUsed="1"/>
     <w:lsdException w:name="Placeholder Text" w:semiHidden="1"/>
     <w:lsdException w:name="No Spacing" w:uiPriority="1" w:qFormat="1"/>
     <w:lsdException w:name="Light Shading" w:uiPriority="60"/>
@@ -492,6 +2978,10 @@
   <w:style w:type="paragraph" w:default="1" w:styleId="Normal">
     <w:name w:val="Normal"/>
     <w:qFormat/>
+    <w:rsid w:val="002642BC"/>
+    <w:rPr>
+      <w:lang w:val="es-ES"/>
+    </w:rPr>
   </w:style>
   <w:style w:type="character" w:default="1" w:styleId="Fuentedeprrafopredeter">
     <w:name w:val="Default Paragraph Font"/>

</xml_diff>